<commit_message>
Update Group 2 Project Report v1.5.docx
</commit_message>
<xml_diff>
--- a/Paper Work/Project Report/Group 2 Project Report v1.5.docx
+++ b/Paper Work/Project Report/Group 2 Project Report v1.5.docx
@@ -1951,6 +1951,7 @@
             <w:tabs>
               <w:tab w:val="right" w:leader="dot" w:pos="9350"/>
             </w:tabs>
+            <w:spacing w:line="276" w:lineRule="auto"/>
             <w:rPr>
               <w:noProof/>
               <w:kern w:val="0"/>
@@ -2023,6 +2024,7 @@
             <w:tabs>
               <w:tab w:val="right" w:leader="dot" w:pos="9350"/>
             </w:tabs>
+            <w:spacing w:line="276" w:lineRule="auto"/>
             <w:rPr>
               <w:noProof/>
               <w:kern w:val="0"/>
@@ -2516,7 +2518,7 @@
                 <w:webHidden/>
                 <w:sz w:val="22"/>
               </w:rPr>
-              <w:t>13</w:t>
+              <w:t>14</w:t>
             </w:r>
             <w:r>
               <w:rPr>
@@ -2604,7 +2606,7 @@
                 <w:webHidden/>
                 <w:sz w:val="22"/>
               </w:rPr>
-              <w:t>15</w:t>
+              <w:t>17</w:t>
             </w:r>
             <w:r>
               <w:rPr>
@@ -2692,7 +2694,7 @@
                 <w:webHidden/>
                 <w:sz w:val="22"/>
               </w:rPr>
-              <w:t>16</w:t>
+              <w:t>18</w:t>
             </w:r>
             <w:r>
               <w:rPr>
@@ -2780,7 +2782,7 @@
                 <w:webHidden/>
                 <w:sz w:val="22"/>
               </w:rPr>
-              <w:t>17</w:t>
+              <w:t>19</w:t>
             </w:r>
             <w:r>
               <w:rPr>
@@ -2868,7 +2870,7 @@
                 <w:webHidden/>
                 <w:sz w:val="22"/>
               </w:rPr>
-              <w:t>22</w:t>
+              <w:t>24</w:t>
             </w:r>
             <w:r>
               <w:rPr>
@@ -2956,7 +2958,7 @@
                 <w:webHidden/>
                 <w:sz w:val="22"/>
               </w:rPr>
-              <w:t>23</w:t>
+              <w:t>25</w:t>
             </w:r>
             <w:r>
               <w:rPr>
@@ -3044,7 +3046,7 @@
                 <w:webHidden/>
                 <w:sz w:val="22"/>
               </w:rPr>
-              <w:t>31</w:t>
+              <w:t>33</w:t>
             </w:r>
             <w:r>
               <w:rPr>
@@ -3115,22 +3117,93 @@
     </w:p>
     <w:p>
       <w:pPr>
-        <w:spacing w:after="240" w:line="276" w:lineRule="auto"/>
-        <w:rPr>
-          <w:rFonts w:asciiTheme="majorHAnsi" w:eastAsiaTheme="majorEastAsia" w:hAnsiTheme="majorHAnsi" w:cstheme="majorBidi"/>
-          <w:caps/>
-          <w:color w:val="94B6D2" w:themeColor="accent1"/>
-          <w:sz w:val="28"/>
-          <w:szCs w:val="28"/>
-          <w:lang w:val="en-AU"/>
-        </w:rPr>
-      </w:pPr>
-      <w:r>
-        <w:rPr>
-          <w:highlight w:val="yellow"/>
-          <w:lang w:val="en-AU"/>
-        </w:rPr>
-        <w:t>////TODO////</w:t>
+        <w:spacing w:line="276" w:lineRule="auto"/>
+        <w:rPr>
+          <w:lang w:val="en-AU"/>
+        </w:rPr>
+      </w:pPr>
+      <w:r>
+        <w:rPr>
+          <w:lang w:val="en-AU"/>
+        </w:rPr>
+        <w:t xml:space="preserve">Because only ten weeks were given for making this project it was hard to finish it like it was planned. That’s why it was made sure every week there was a working application, </w:t>
+      </w:r>
+      <w:r>
+        <w:rPr>
+          <w:lang w:val="en-AU"/>
+        </w:rPr>
+        <w:t xml:space="preserve">so that </w:t>
+      </w:r>
+      <w:r>
+        <w:rPr>
+          <w:lang w:val="en-AU"/>
+        </w:rPr>
+        <w:t xml:space="preserve">it could be </w:t>
+      </w:r>
+      <w:r>
+        <w:rPr>
+          <w:lang w:val="en-AU"/>
+        </w:rPr>
+        <w:t>improved week by week. In the planning four models were planned</w:t>
+      </w:r>
+      <w:r>
+        <w:rPr>
+          <w:lang w:val="en-AU"/>
+        </w:rPr>
+        <w:t>; e</w:t>
+      </w:r>
+      <w:r>
+        <w:rPr>
+          <w:lang w:val="en-AU"/>
+        </w:rPr>
+        <w:t xml:space="preserve">xponential population growth, logistic population growth, competition and predation. After the ten given weeks it was possible to make only two of the planned models in an application. </w:t>
+      </w:r>
+      <w:r>
+        <w:rPr>
+          <w:lang w:val="en-AU"/>
+        </w:rPr>
+        <w:t xml:space="preserve">Therefore, </w:t>
+      </w:r>
+      <w:r>
+        <w:rPr>
+          <w:lang w:val="en-AU"/>
+        </w:rPr>
+        <w:t>it</w:t>
+      </w:r>
+      <w:r>
+        <w:rPr>
+          <w:lang w:val="en-AU"/>
+        </w:rPr>
+        <w:t xml:space="preserve"> i</w:t>
+      </w:r>
+      <w:r>
+        <w:rPr>
+          <w:lang w:val="en-AU"/>
+        </w:rPr>
+        <w:t>s difficult to make a precise answer to the main research question: “</w:t>
+      </w:r>
+      <w:r>
+        <w:t>What is the best ethically acceptable measure which can be taken to improve the ecological balance in the Oostvaardersplassen?</w:t>
+      </w:r>
+      <w:r>
+        <w:rPr>
+          <w:lang w:val="en-AU"/>
+        </w:rPr>
+        <w:t>”.</w:t>
+      </w:r>
+    </w:p>
+    <w:p>
+      <w:pPr>
+        <w:spacing w:line="276" w:lineRule="auto"/>
+        <w:rPr>
+          <w:lang w:val="en-AU"/>
+        </w:rPr>
+      </w:pPr>
+      <w:r>
+        <w:rPr>
+          <w:lang w:val="en-AU"/>
+        </w:rPr>
+        <w:t>However, the final product of this project is a very smooth and polished application that is understandable and easy to use but also scalable. This makes continuing further with this project in the future very possible as the application is structured in such a way that implementing new models is very easy and efficient. Overall this project was a success, only more time was needed to implement the necessary models to come to a proper conclusion of the main research question of this project.</w:t>
       </w:r>
       <w:r>
         <w:rPr>
@@ -5403,14 +5476,6 @@
           <w:lang w:val="en-AU"/>
         </w:rPr>
       </w:pPr>
-      <w:r>
-        <w:rPr>
-          <w:rFonts w:cstheme="minorHAnsi"/>
-          <w:highlight w:val="yellow"/>
-          <w:lang w:val="en-AU"/>
-        </w:rPr>
-        <w:t>/////ENTER DOMAIN MODEL HERE/////</w:t>
-      </w:r>
     </w:p>
     <w:p>
       <w:pPr>
@@ -5423,6 +5488,79 @@
       <w:r>
         <w:rPr>
           <w:rFonts w:cstheme="minorHAnsi"/>
+          <w:noProof/>
+          <w:lang w:val="en-AU"/>
+        </w:rPr>
+        <w:drawing>
+          <wp:inline distT="0" distB="0" distL="0" distR="0" wp14:anchorId="6B1A15AF" wp14:editId="19A4AA1E">
+            <wp:extent cx="5939155" cy="4859655"/>
+            <wp:effectExtent l="0" t="0" r="4445" b="0"/>
+            <wp:docPr id="16" name="Picture 16"/>
+            <wp:cNvGraphicFramePr>
+              <a:graphicFrameLocks xmlns:a="http://schemas.openxmlformats.org/drawingml/2006/main" noChangeAspect="1"/>
+            </wp:cNvGraphicFramePr>
+            <a:graphic xmlns:a="http://schemas.openxmlformats.org/drawingml/2006/main">
+              <a:graphicData uri="http://schemas.openxmlformats.org/drawingml/2006/picture">
+                <pic:pic xmlns:pic="http://schemas.openxmlformats.org/drawingml/2006/picture">
+                  <pic:nvPicPr>
+                    <pic:cNvPr id="0" name="Picture 1"/>
+                    <pic:cNvPicPr>
+                      <a:picLocks noChangeAspect="1" noChangeArrowheads="1"/>
+                    </pic:cNvPicPr>
+                  </pic:nvPicPr>
+                  <pic:blipFill>
+                    <a:blip r:embed="rId10">
+                      <a:extLst>
+                        <a:ext uri="{28A0092B-C50C-407E-A947-70E740481C1C}">
+                          <a14:useLocalDpi xmlns:a14="http://schemas.microsoft.com/office/drawing/2010/main" val="0"/>
+                        </a:ext>
+                      </a:extLst>
+                    </a:blip>
+                    <a:srcRect/>
+                    <a:stretch>
+                      <a:fillRect/>
+                    </a:stretch>
+                  </pic:blipFill>
+                  <pic:spPr bwMode="auto">
+                    <a:xfrm>
+                      <a:off x="0" y="0"/>
+                      <a:ext cx="5939155" cy="4859655"/>
+                    </a:xfrm>
+                    <a:prstGeom prst="rect">
+                      <a:avLst/>
+                    </a:prstGeom>
+                    <a:noFill/>
+                    <a:ln>
+                      <a:noFill/>
+                    </a:ln>
+                  </pic:spPr>
+                </pic:pic>
+              </a:graphicData>
+            </a:graphic>
+          </wp:inline>
+        </w:drawing>
+      </w:r>
+    </w:p>
+    <w:p>
+      <w:pPr>
+        <w:spacing w:line="276" w:lineRule="auto"/>
+        <w:rPr>
+          <w:rFonts w:cstheme="minorHAnsi"/>
+          <w:lang w:val="en-AU"/>
+        </w:rPr>
+      </w:pPr>
+    </w:p>
+    <w:p>
+      <w:pPr>
+        <w:spacing w:line="276" w:lineRule="auto"/>
+        <w:rPr>
+          <w:rFonts w:cstheme="minorHAnsi"/>
+          <w:lang w:val="en-AU"/>
+        </w:rPr>
+      </w:pPr>
+      <w:r>
+        <w:rPr>
+          <w:rFonts w:cstheme="minorHAnsi"/>
           <w:lang w:val="en-AU"/>
         </w:rPr>
         <w:t>Due to the scope of this project, o</w:t>
@@ -5476,15 +5614,13 @@
         </w:rPr>
         <w:t>.</w:t>
       </w:r>
-    </w:p>
-    <w:p>
-      <w:pPr>
-        <w:spacing w:line="276" w:lineRule="auto"/>
-        <w:rPr>
-          <w:rFonts w:cstheme="minorHAnsi"/>
-          <w:lang w:val="en-AU"/>
-        </w:rPr>
-      </w:pPr>
+      <w:r>
+        <w:rPr>
+          <w:rFonts w:cstheme="minorHAnsi"/>
+          <w:lang w:val="en-AU"/>
+        </w:rPr>
+        <w:br w:type="page"/>
+      </w:r>
     </w:p>
     <w:p>
       <w:pPr>
@@ -5512,6 +5648,7 @@
           <w:szCs w:val="22"/>
           <w:lang w:val="en-AU"/>
         </w:rPr>
+        <w:lastRenderedPageBreak/>
         <w:t>What mathematical models are already available?</w:t>
       </w:r>
       <w:r>
@@ -6658,6 +6795,7 @@
     </w:p>
     <w:p>
       <w:pPr>
+        <w:spacing w:line="276" w:lineRule="auto"/>
         <w:rPr>
           <w:lang w:val="en-AU"/>
         </w:rPr>
@@ -6992,14 +7130,16 @@
     </w:p>
     <w:p>
       <w:pPr>
-        <w:rPr>
-          <w:lang w:val="en-AU"/>
-        </w:rPr>
-      </w:pPr>
-      <w:r>
-        <w:rPr>
-          <w:lang w:val="en-AU"/>
-        </w:rPr>
+        <w:spacing w:line="276" w:lineRule="auto"/>
+        <w:rPr>
+          <w:lang w:val="en-AU"/>
+        </w:rPr>
+      </w:pPr>
+      <w:r>
+        <w:rPr>
+          <w:lang w:val="en-AU"/>
+        </w:rPr>
+        <w:lastRenderedPageBreak/>
         <w:t>Model of Grass Growth:</w:t>
       </w:r>
     </w:p>
@@ -7120,6 +7260,7 @@
     </w:p>
     <w:p>
       <w:pPr>
+        <w:spacing w:line="276" w:lineRule="auto"/>
         <w:rPr>
           <w:lang w:val="en-AU"/>
         </w:rPr>
@@ -7807,7 +7948,6 @@
           <w:sz w:val="22"/>
           <w:lang w:val="en-AU"/>
         </w:rPr>
-        <w:lastRenderedPageBreak/>
         <w:t>Based</w:t>
       </w:r>
       <w:r>
@@ -9417,7 +9557,6 @@
           <w:sz w:val="22"/>
           <w:lang w:val="en-GB"/>
         </w:rPr>
-        <w:lastRenderedPageBreak/>
         <w:t>f</w:t>
       </w:r>
       <w:r>
@@ -9641,7 +9780,7 @@
     </w:p>
     <w:p>
       <w:pPr>
-        <w:spacing w:line="257" w:lineRule="auto"/>
+        <w:spacing w:line="276" w:lineRule="auto"/>
         <w:rPr>
           <w:rFonts w:cstheme="minorHAnsi"/>
         </w:rPr>
@@ -9768,6 +9907,7 @@
           <w:rFonts w:cstheme="minorHAnsi"/>
           <w:lang w:val="en-AU"/>
         </w:rPr>
+        <w:lastRenderedPageBreak/>
         <w:t>Finding out how to display the results in an application was fairly easy; a formula would be used to calculate the populations of the different animals at a certain time, and from there these points would be plotted on a line graph.</w:t>
       </w:r>
       <w:r>
@@ -9989,14 +10129,7 @@
         <w:rPr>
           <w:lang w:val="en-AU"/>
         </w:rPr>
-        <w:t xml:space="preserve">from the </w:t>
-      </w:r>
-      <w:r>
-        <w:rPr>
-          <w:lang w:val="en-AU"/>
-        </w:rPr>
-        <w:lastRenderedPageBreak/>
-        <w:t>application</w:t>
+        <w:t>from the application</w:t>
       </w:r>
       <w:r>
         <w:rPr>
@@ -10092,6 +10225,7 @@
         <w:rPr>
           <w:lang w:val="en-AU"/>
         </w:rPr>
+        <w:lastRenderedPageBreak/>
         <w:t>Lastly, a class “</w:t>
       </w:r>
       <w:proofErr w:type="spellStart"/>
@@ -10684,15 +10818,17 @@
         <w:suppressAutoHyphens/>
         <w:spacing w:after="60" w:line="276" w:lineRule="auto"/>
         <w:rPr>
-          <w:rFonts w:cstheme="minorHAnsi"/>
+          <w:rFonts w:asciiTheme="minorHAnsi" w:hAnsiTheme="minorHAnsi" w:cstheme="minorHAnsi"/>
           <w:i/>
-          <w:lang w:val="en-AU"/>
-        </w:rPr>
-      </w:pPr>
-      <w:r>
-        <w:rPr>
-          <w:rFonts w:cstheme="minorHAnsi"/>
+          <w:sz w:val="22"/>
+          <w:lang w:val="en-AU"/>
+        </w:rPr>
+      </w:pPr>
+      <w:r>
+        <w:rPr>
+          <w:rFonts w:asciiTheme="minorHAnsi" w:hAnsiTheme="minorHAnsi" w:cstheme="minorHAnsi"/>
           <w:i/>
+          <w:sz w:val="22"/>
           <w:lang w:val="en-AU"/>
         </w:rPr>
         <w:lastRenderedPageBreak/>
@@ -10787,7 +10923,7 @@
     </w:p>
     <w:p>
       <w:pPr>
-        <w:spacing w:after="240" w:line="252" w:lineRule="auto"/>
+        <w:spacing w:after="240" w:line="276" w:lineRule="auto"/>
         <w:rPr>
           <w:rFonts w:eastAsia="Times New Roman"/>
           <w:b/>
@@ -10879,17 +11015,6 @@
       <w:r>
         <w:t>.</w:t>
       </w:r>
-    </w:p>
-    <w:p>
-      <w:pPr>
-        <w:spacing w:line="276" w:lineRule="auto"/>
-      </w:pPr>
-      <w:r>
-        <w:rPr>
-          <w:highlight w:val="yellow"/>
-        </w:rPr>
-        <w:t>////Not sure if this is okay^^////</w:t>
-      </w:r>
       <w:r>
         <w:br w:type="page"/>
       </w:r>
@@ -10932,7 +11057,6 @@
     </w:p>
     <w:p>
       <w:pPr>
-        <w:suppressAutoHyphens/>
         <w:spacing w:line="276" w:lineRule="auto"/>
         <w:rPr>
           <w:lang w:val="en-AU"/>
@@ -10947,7 +11071,6 @@
     </w:p>
     <w:p>
       <w:pPr>
-        <w:suppressAutoHyphens/>
         <w:spacing w:line="276" w:lineRule="auto"/>
         <w:rPr>
           <w:lang w:val="en-AU"/>
@@ -10957,14 +11080,77 @@
         <w:rPr>
           <w:lang w:val="en-AU"/>
         </w:rPr>
-        <w:t xml:space="preserve">The answers to sub question 1 were ….. </w:t>
-      </w:r>
-      <w:r>
-        <w:rPr>
-          <w:highlight w:val="yellow"/>
-          <w:lang w:val="en-AU"/>
-        </w:rPr>
-        <w:t>////TODO////</w:t>
+        <w:t>The answers to sub question 1 were very clear. Because there was a feature list with the clients priorities given by the client. The characteristics which the client needed in the application were defined strongly.</w:t>
+      </w:r>
+    </w:p>
+    <w:p>
+      <w:pPr>
+        <w:spacing w:line="276" w:lineRule="auto"/>
+        <w:rPr>
+          <w:lang w:val="en-AU"/>
+        </w:rPr>
+      </w:pPr>
+      <w:r>
+        <w:rPr>
+          <w:lang w:val="en-AU"/>
+        </w:rPr>
+        <w:t xml:space="preserve">When answering sub question 2 there were a lot of mathematical models found. The finding of the models which are already available was not the hardest part and there was no need to start from scratch. The hardest part was selecting the best models which can be used in the application. </w:t>
+      </w:r>
+    </w:p>
+    <w:p>
+      <w:pPr>
+        <w:spacing w:line="276" w:lineRule="auto"/>
+        <w:rPr>
+          <w:lang w:val="en-AU"/>
+        </w:rPr>
+      </w:pPr>
+      <w:r>
+        <w:rPr>
+          <w:lang w:val="en-AU"/>
+        </w:rPr>
+        <w:t>Answering sub question 3 provided some issues. mathematical tools are necessary to make predictions and achieve results that can give solutions and answer the main question. Because the used models were acquired and not made by ourselves made it a little vague and complicated to pick the right variables from the formulas. Before deciding which variables to pick it was important that the models and formulas were completely understandable for all of us.</w:t>
+      </w:r>
+    </w:p>
+    <w:p>
+      <w:pPr>
+        <w:spacing w:line="276" w:lineRule="auto"/>
+        <w:rPr>
+          <w:lang w:val="en-AU"/>
+        </w:rPr>
+      </w:pPr>
+      <w:r>
+        <w:rPr>
+          <w:lang w:val="en-AU"/>
+        </w:rPr>
+        <w:t>Sub question 4 was not really difficult to answer, the answer was easily found by just trying to understand them. When applying the models in the application a graph showed and it was possible to see if the graph made any sense. When a graph didn’t seem right it wasn’t used in the application and it wasn’t simple enough.</w:t>
+      </w:r>
+    </w:p>
+    <w:p>
+      <w:pPr>
+        <w:spacing w:line="276" w:lineRule="auto"/>
+        <w:rPr>
+          <w:lang w:val="en-AU"/>
+        </w:rPr>
+      </w:pPr>
+      <w:r>
+        <w:rPr>
+          <w:lang w:val="en-AU"/>
+        </w:rPr>
+        <w:t>By using the methodology of literature study the answer for sub question 5 was found. When using design patterns it’s possible to select a wanted model. When the graph is displayed it is possible to click on the time wanted and this will display the exact data. This way the application is made understandable and easy to use for users.</w:t>
+      </w:r>
+    </w:p>
+    <w:p>
+      <w:pPr>
+        <w:spacing w:line="276" w:lineRule="auto"/>
+        <w:rPr>
+          <w:lang w:val="en-AU"/>
+        </w:rPr>
+      </w:pPr>
+      <w:r>
+        <w:rPr>
+          <w:lang w:val="en-AU"/>
+        </w:rPr>
+        <w:t>Answering all these sub question really helped making the application. The main research question can be answered by using the application which will generate the ‘perfect’ graph. Finding this graph can be done by testing a lot of different variables.</w:t>
       </w:r>
       <w:bookmarkStart w:id="26" w:name="_GoBack"/>
       <w:bookmarkEnd w:id="26"/>
@@ -11118,163 +11304,6 @@
         </w:rPr>
         <w:t>, ISBN 978-0-87893-318-1.</w:t>
       </w:r>
-    </w:p>
-    <w:p>
-      <w:pPr>
-        <w:spacing w:line="276" w:lineRule="auto"/>
-        <w:rPr>
-          <w:lang w:val="en-GB"/>
-        </w:rPr>
-      </w:pPr>
-    </w:p>
-    <w:p>
-      <w:pPr>
-        <w:spacing w:after="240" w:line="276" w:lineRule="auto"/>
-        <w:rPr>
-          <w:lang w:val="en-AU"/>
-        </w:rPr>
-      </w:pPr>
-    </w:p>
-    <w:p>
-      <w:pPr>
-        <w:spacing w:after="240" w:line="276" w:lineRule="auto"/>
-        <w:rPr>
-          <w:lang w:val="en-AU"/>
-        </w:rPr>
-      </w:pPr>
-    </w:p>
-    <w:p>
-      <w:pPr>
-        <w:spacing w:after="240" w:line="276" w:lineRule="auto"/>
-        <w:rPr>
-          <w:lang w:val="en-AU"/>
-        </w:rPr>
-      </w:pPr>
-    </w:p>
-    <w:p>
-      <w:pPr>
-        <w:spacing w:after="240" w:line="276" w:lineRule="auto"/>
-        <w:rPr>
-          <w:lang w:val="en-AU"/>
-        </w:rPr>
-      </w:pPr>
-    </w:p>
-    <w:p>
-      <w:pPr>
-        <w:spacing w:after="240" w:line="276" w:lineRule="auto"/>
-        <w:rPr>
-          <w:lang w:val="en-AU"/>
-        </w:rPr>
-      </w:pPr>
-    </w:p>
-    <w:p>
-      <w:pPr>
-        <w:spacing w:after="240" w:line="276" w:lineRule="auto"/>
-        <w:rPr>
-          <w:lang w:val="en-AU"/>
-        </w:rPr>
-      </w:pPr>
-    </w:p>
-    <w:p>
-      <w:pPr>
-        <w:spacing w:after="240" w:line="276" w:lineRule="auto"/>
-        <w:rPr>
-          <w:lang w:val="en-AU"/>
-        </w:rPr>
-      </w:pPr>
-    </w:p>
-    <w:p>
-      <w:pPr>
-        <w:spacing w:after="240" w:line="276" w:lineRule="auto"/>
-        <w:rPr>
-          <w:lang w:val="en-AU"/>
-        </w:rPr>
-      </w:pPr>
-    </w:p>
-    <w:p>
-      <w:pPr>
-        <w:spacing w:after="240" w:line="276" w:lineRule="auto"/>
-        <w:rPr>
-          <w:lang w:val="en-AU"/>
-        </w:rPr>
-      </w:pPr>
-    </w:p>
-    <w:p>
-      <w:pPr>
-        <w:spacing w:after="240" w:line="276" w:lineRule="auto"/>
-        <w:rPr>
-          <w:lang w:val="en-AU"/>
-        </w:rPr>
-      </w:pPr>
-    </w:p>
-    <w:p>
-      <w:pPr>
-        <w:spacing w:after="240" w:line="276" w:lineRule="auto"/>
-        <w:rPr>
-          <w:lang w:val="en-AU"/>
-        </w:rPr>
-      </w:pPr>
-    </w:p>
-    <w:p>
-      <w:pPr>
-        <w:spacing w:after="240" w:line="276" w:lineRule="auto"/>
-        <w:rPr>
-          <w:lang w:val="en-AU"/>
-        </w:rPr>
-      </w:pPr>
-    </w:p>
-    <w:p>
-      <w:pPr>
-        <w:spacing w:after="240" w:line="276" w:lineRule="auto"/>
-        <w:rPr>
-          <w:lang w:val="en-AU"/>
-        </w:rPr>
-      </w:pPr>
-    </w:p>
-    <w:p>
-      <w:pPr>
-        <w:spacing w:after="240" w:line="276" w:lineRule="auto"/>
-        <w:rPr>
-          <w:lang w:val="en-AU"/>
-        </w:rPr>
-      </w:pPr>
-    </w:p>
-    <w:p>
-      <w:pPr>
-        <w:spacing w:after="240" w:line="276" w:lineRule="auto"/>
-        <w:rPr>
-          <w:lang w:val="en-AU"/>
-        </w:rPr>
-      </w:pPr>
-    </w:p>
-    <w:p>
-      <w:pPr>
-        <w:spacing w:after="240" w:line="276" w:lineRule="auto"/>
-        <w:rPr>
-          <w:lang w:val="en-AU"/>
-        </w:rPr>
-      </w:pPr>
-    </w:p>
-    <w:p>
-      <w:pPr>
-        <w:spacing w:after="240" w:line="276" w:lineRule="auto"/>
-        <w:rPr>
-          <w:lang w:val="en-AU"/>
-        </w:rPr>
-      </w:pPr>
-    </w:p>
-    <w:p>
-      <w:pPr>
-        <w:spacing w:after="240" w:line="252" w:lineRule="auto"/>
-        <w:rPr>
-          <w:rFonts w:asciiTheme="majorHAnsi" w:eastAsiaTheme="majorEastAsia" w:hAnsiTheme="majorHAnsi" w:cstheme="majorBidi"/>
-          <w:caps/>
-          <w:color w:val="94B6D2" w:themeColor="accent1"/>
-          <w:sz w:val="28"/>
-          <w:szCs w:val="28"/>
-          <w:lang w:val="en-AU"/>
-        </w:rPr>
-      </w:pPr>
       <w:r>
         <w:rPr>
           <w:lang w:val="en-AU"/>
@@ -12897,6 +12926,7 @@
     </w:p>
     <w:p>
       <w:pPr>
+        <w:spacing w:line="276" w:lineRule="auto"/>
         <w:rPr>
           <w:b/>
           <w:sz w:val="24"/>
@@ -13837,6 +13867,7 @@
           <w:rFonts w:cstheme="minorHAnsi"/>
           <w:lang w:val="en-AU"/>
         </w:rPr>
+        <w:lastRenderedPageBreak/>
         <w:t>3b. Using the new model:</w:t>
       </w:r>
     </w:p>
@@ -13864,7 +13895,6 @@
           <w:u w:val="single"/>
           <w:lang w:val="en-AU"/>
         </w:rPr>
-        <w:lastRenderedPageBreak/>
         <w:t>User</w:t>
       </w:r>
       <w:r>
@@ -14944,7 +14974,7 @@
                     <pic:cNvPicPr/>
                   </pic:nvPicPr>
                   <pic:blipFill>
-                    <a:blip r:embed="rId10"/>
+                    <a:blip r:embed="rId11"/>
                     <a:stretch>
                       <a:fillRect/>
                     </a:stretch>
@@ -15032,7 +15062,7 @@
                     <pic:cNvPicPr/>
                   </pic:nvPicPr>
                   <pic:blipFill>
-                    <a:blip r:embed="rId11"/>
+                    <a:blip r:embed="rId12"/>
                     <a:stretch>
                       <a:fillRect/>
                     </a:stretch>
@@ -15176,7 +15206,7 @@
                     </pic:cNvPicPr>
                   </pic:nvPicPr>
                   <pic:blipFill>
-                    <a:blip r:embed="rId12">
+                    <a:blip r:embed="rId13">
                       <a:extLst>
                         <a:ext uri="{28A0092B-C50C-407E-A947-70E740481C1C}">
                           <a14:useLocalDpi xmlns:a14="http://schemas.microsoft.com/office/drawing/2010/main" val="0"/>
@@ -15312,7 +15342,7 @@
                     </pic:cNvPicPr>
                   </pic:nvPicPr>
                   <pic:blipFill>
-                    <a:blip r:embed="rId13">
+                    <a:blip r:embed="rId14">
                       <a:extLst>
                         <a:ext uri="{28A0092B-C50C-407E-A947-70E740481C1C}">
                           <a14:useLocalDpi xmlns:a14="http://schemas.microsoft.com/office/drawing/2010/main" val="0"/>
@@ -15352,7 +15382,7 @@
     </w:p>
     <w:p>
       <w:pPr>
-        <w:spacing w:after="240" w:line="252" w:lineRule="auto"/>
+        <w:spacing w:after="240" w:line="276" w:lineRule="auto"/>
         <w:rPr>
           <w:b/>
           <w:sz w:val="24"/>
@@ -15407,7 +15437,7 @@
                     </pic:cNvPicPr>
                   </pic:nvPicPr>
                   <pic:blipFill>
-                    <a:blip r:embed="rId14">
+                    <a:blip r:embed="rId15">
                       <a:extLst>
                         <a:ext uri="{28A0092B-C50C-407E-A947-70E740481C1C}">
                           <a14:useLocalDpi xmlns:a14="http://schemas.microsoft.com/office/drawing/2010/main" val="0"/>
@@ -15460,64 +15490,6 @@
                 <pic:pic xmlns:pic="http://schemas.openxmlformats.org/drawingml/2006/picture">
                   <pic:nvPicPr>
                     <pic:cNvPr id="0" name="Picture 4"/>
-                    <pic:cNvPicPr>
-                      <a:picLocks noChangeAspect="1" noChangeArrowheads="1"/>
-                    </pic:cNvPicPr>
-                  </pic:nvPicPr>
-                  <pic:blipFill>
-                    <a:blip r:embed="rId15">
-                      <a:extLst>
-                        <a:ext uri="{28A0092B-C50C-407E-A947-70E740481C1C}">
-                          <a14:useLocalDpi xmlns:a14="http://schemas.microsoft.com/office/drawing/2010/main" val="0"/>
-                        </a:ext>
-                      </a:extLst>
-                    </a:blip>
-                    <a:srcRect/>
-                    <a:stretch>
-                      <a:fillRect/>
-                    </a:stretch>
-                  </pic:blipFill>
-                  <pic:spPr bwMode="auto">
-                    <a:xfrm>
-                      <a:off x="0" y="0"/>
-                      <a:ext cx="5943600" cy="7927975"/>
-                    </a:xfrm>
-                    <a:prstGeom prst="rect">
-                      <a:avLst/>
-                    </a:prstGeom>
-                    <a:noFill/>
-                    <a:ln>
-                      <a:noFill/>
-                    </a:ln>
-                  </pic:spPr>
-                </pic:pic>
-              </a:graphicData>
-            </a:graphic>
-          </wp:inline>
-        </w:drawing>
-      </w:r>
-      <w:r>
-        <w:rPr>
-          <w:b/>
-          <w:noProof/>
-          <w:sz w:val="24"/>
-          <w:u w:val="single"/>
-          <w:lang w:val="en-AU"/>
-        </w:rPr>
-        <w:lastRenderedPageBreak/>
-        <w:drawing>
-          <wp:inline distT="0" distB="0" distL="0" distR="0" wp14:anchorId="5E5E9A5C" wp14:editId="522F2A80">
-            <wp:extent cx="5943600" cy="7927975"/>
-            <wp:effectExtent l="0" t="0" r="0" b="0"/>
-            <wp:docPr id="17" name="Picture 17"/>
-            <wp:cNvGraphicFramePr>
-              <a:graphicFrameLocks xmlns:a="http://schemas.openxmlformats.org/drawingml/2006/main" noChangeAspect="1"/>
-            </wp:cNvGraphicFramePr>
-            <a:graphic xmlns:a="http://schemas.openxmlformats.org/drawingml/2006/main">
-              <a:graphicData uri="http://schemas.openxmlformats.org/drawingml/2006/picture">
-                <pic:pic xmlns:pic="http://schemas.openxmlformats.org/drawingml/2006/picture">
-                  <pic:nvPicPr>
-                    <pic:cNvPr id="0" name="Picture 6"/>
                     <pic:cNvPicPr>
                       <a:picLocks noChangeAspect="1" noChangeArrowheads="1"/>
                     </pic:cNvPicPr>
@@ -15557,15 +15529,6 @@
       <w:r>
         <w:rPr>
           <w:b/>
-          <w:sz w:val="24"/>
-          <w:u w:val="single"/>
-          <w:lang w:val="en-AU"/>
-        </w:rPr>
-        <w:t xml:space="preserve"> </w:t>
-      </w:r>
-      <w:r>
-        <w:rPr>
-          <w:b/>
           <w:noProof/>
           <w:sz w:val="24"/>
           <w:u w:val="single"/>
@@ -15573,10 +15536,10 @@
         </w:rPr>
         <w:lastRenderedPageBreak/>
         <w:drawing>
-          <wp:inline distT="0" distB="0" distL="0" distR="0" wp14:anchorId="34A335B9" wp14:editId="33EEA23A">
+          <wp:inline distT="0" distB="0" distL="0" distR="0" wp14:anchorId="5E5E9A5C" wp14:editId="522F2A80">
             <wp:extent cx="5943600" cy="7927975"/>
             <wp:effectExtent l="0" t="0" r="0" b="0"/>
-            <wp:docPr id="20" name="Picture 20"/>
+            <wp:docPr id="17" name="Picture 17"/>
             <wp:cNvGraphicFramePr>
               <a:graphicFrameLocks xmlns:a="http://schemas.openxmlformats.org/drawingml/2006/main" noChangeAspect="1"/>
             </wp:cNvGraphicFramePr>
@@ -15584,7 +15547,7 @@
               <a:graphicData uri="http://schemas.openxmlformats.org/drawingml/2006/picture">
                 <pic:pic xmlns:pic="http://schemas.openxmlformats.org/drawingml/2006/picture">
                   <pic:nvPicPr>
-                    <pic:cNvPr id="0" name="Picture 9"/>
+                    <pic:cNvPr id="0" name="Picture 6"/>
                     <pic:cNvPicPr>
                       <a:picLocks noChangeAspect="1" noChangeArrowheads="1"/>
                     </pic:cNvPicPr>
@@ -15640,10 +15603,10 @@
         </w:rPr>
         <w:lastRenderedPageBreak/>
         <w:drawing>
-          <wp:inline distT="0" distB="0" distL="0" distR="0" wp14:anchorId="74AF6C6A" wp14:editId="37B90064">
+          <wp:inline distT="0" distB="0" distL="0" distR="0" wp14:anchorId="34A335B9" wp14:editId="33EEA23A">
             <wp:extent cx="5943600" cy="7927975"/>
             <wp:effectExtent l="0" t="0" r="0" b="0"/>
-            <wp:docPr id="21" name="Picture 21"/>
+            <wp:docPr id="20" name="Picture 20"/>
             <wp:cNvGraphicFramePr>
               <a:graphicFrameLocks xmlns:a="http://schemas.openxmlformats.org/drawingml/2006/main" noChangeAspect="1"/>
             </wp:cNvGraphicFramePr>
@@ -15651,7 +15614,7 @@
               <a:graphicData uri="http://schemas.openxmlformats.org/drawingml/2006/picture">
                 <pic:pic xmlns:pic="http://schemas.openxmlformats.org/drawingml/2006/picture">
                   <pic:nvPicPr>
-                    <pic:cNvPr id="0" name="Picture 10"/>
+                    <pic:cNvPr id="0" name="Picture 9"/>
                     <pic:cNvPicPr>
                       <a:picLocks noChangeAspect="1" noChangeArrowheads="1"/>
                     </pic:cNvPicPr>
@@ -15707,10 +15670,10 @@
         </w:rPr>
         <w:lastRenderedPageBreak/>
         <w:drawing>
-          <wp:inline distT="0" distB="0" distL="0" distR="0" wp14:anchorId="04BEE64D" wp14:editId="6F54DF2E">
+          <wp:inline distT="0" distB="0" distL="0" distR="0" wp14:anchorId="74AF6C6A" wp14:editId="37B90064">
             <wp:extent cx="5943600" cy="7927975"/>
             <wp:effectExtent l="0" t="0" r="0" b="0"/>
-            <wp:docPr id="22" name="Picture 22"/>
+            <wp:docPr id="21" name="Picture 21"/>
             <wp:cNvGraphicFramePr>
               <a:graphicFrameLocks xmlns:a="http://schemas.openxmlformats.org/drawingml/2006/main" noChangeAspect="1"/>
             </wp:cNvGraphicFramePr>
@@ -15718,7 +15681,7 @@
               <a:graphicData uri="http://schemas.openxmlformats.org/drawingml/2006/picture">
                 <pic:pic xmlns:pic="http://schemas.openxmlformats.org/drawingml/2006/picture">
                   <pic:nvPicPr>
-                    <pic:cNvPr id="0" name="Picture 11"/>
+                    <pic:cNvPr id="0" name="Picture 10"/>
                     <pic:cNvPicPr>
                       <a:picLocks noChangeAspect="1" noChangeArrowheads="1"/>
                     </pic:cNvPicPr>
@@ -15755,6 +15718,73 @@
           </wp:inline>
         </w:drawing>
       </w:r>
+      <w:r>
+        <w:rPr>
+          <w:b/>
+          <w:sz w:val="24"/>
+          <w:u w:val="single"/>
+          <w:lang w:val="en-AU"/>
+        </w:rPr>
+        <w:t xml:space="preserve"> </w:t>
+      </w:r>
+      <w:r>
+        <w:rPr>
+          <w:b/>
+          <w:noProof/>
+          <w:sz w:val="24"/>
+          <w:u w:val="single"/>
+          <w:lang w:val="en-AU"/>
+        </w:rPr>
+        <w:lastRenderedPageBreak/>
+        <w:drawing>
+          <wp:inline distT="0" distB="0" distL="0" distR="0" wp14:anchorId="04BEE64D" wp14:editId="6F54DF2E">
+            <wp:extent cx="5943600" cy="7927975"/>
+            <wp:effectExtent l="0" t="0" r="0" b="0"/>
+            <wp:docPr id="22" name="Picture 22"/>
+            <wp:cNvGraphicFramePr>
+              <a:graphicFrameLocks xmlns:a="http://schemas.openxmlformats.org/drawingml/2006/main" noChangeAspect="1"/>
+            </wp:cNvGraphicFramePr>
+            <a:graphic xmlns:a="http://schemas.openxmlformats.org/drawingml/2006/main">
+              <a:graphicData uri="http://schemas.openxmlformats.org/drawingml/2006/picture">
+                <pic:pic xmlns:pic="http://schemas.openxmlformats.org/drawingml/2006/picture">
+                  <pic:nvPicPr>
+                    <pic:cNvPr id="0" name="Picture 11"/>
+                    <pic:cNvPicPr>
+                      <a:picLocks noChangeAspect="1" noChangeArrowheads="1"/>
+                    </pic:cNvPicPr>
+                  </pic:nvPicPr>
+                  <pic:blipFill>
+                    <a:blip r:embed="rId20">
+                      <a:extLst>
+                        <a:ext uri="{28A0092B-C50C-407E-A947-70E740481C1C}">
+                          <a14:useLocalDpi xmlns:a14="http://schemas.microsoft.com/office/drawing/2010/main" val="0"/>
+                        </a:ext>
+                      </a:extLst>
+                    </a:blip>
+                    <a:srcRect/>
+                    <a:stretch>
+                      <a:fillRect/>
+                    </a:stretch>
+                  </pic:blipFill>
+                  <pic:spPr bwMode="auto">
+                    <a:xfrm>
+                      <a:off x="0" y="0"/>
+                      <a:ext cx="5943600" cy="7927975"/>
+                    </a:xfrm>
+                    <a:prstGeom prst="rect">
+                      <a:avLst/>
+                    </a:prstGeom>
+                    <a:noFill/>
+                    <a:ln>
+                      <a:noFill/>
+                    </a:ln>
+                  </pic:spPr>
+                </pic:pic>
+              </a:graphicData>
+            </a:graphic>
+          </wp:inline>
+        </w:drawing>
+      </w:r>
     </w:p>
     <w:p>
       <w:pPr>
@@ -15821,7 +15851,7 @@
                     </pic:cNvPicPr>
                   </pic:nvPicPr>
                   <pic:blipFill>
-                    <a:blip r:embed="rId20">
+                    <a:blip r:embed="rId21">
                       <a:extLst>
                         <a:ext uri="{28A0092B-C50C-407E-A947-70E740481C1C}">
                           <a14:useLocalDpi xmlns:a14="http://schemas.microsoft.com/office/drawing/2010/main" val="0"/>
@@ -15870,11 +15900,11 @@
     </w:p>
     <w:p>
       <w:pPr>
-        <w:spacing w:after="240" w:line="252" w:lineRule="auto"/>
+        <w:spacing w:after="240" w:line="276" w:lineRule="auto"/>
       </w:pPr>
     </w:p>
     <w:sectPr>
-      <w:footerReference w:type="default" r:id="rId21"/>
+      <w:footerReference w:type="default" r:id="rId22"/>
       <w:pgSz w:w="12240" w:h="15840"/>
       <w:pgMar w:top="1440" w:right="1440" w:bottom="1440" w:left="1440" w:header="720" w:footer="720" w:gutter="0"/>
       <w:pgNumType w:start="0"/>
@@ -15955,10 +15985,7 @@
                 <w:pStyle w:val="Footer"/>
               </w:pPr>
               <w:r>
-                <w:rPr>
-                  <w:lang w:val="en-AU"/>
-                </w:rPr>
-                <w:t>12/01/2019</w:t>
+                <w:t>1/12/2019</w:t>
               </w:r>
             </w:p>
           </w:tc>
@@ -22684,7 +22711,7 @@
 </file>
 
 <file path=customXml/itemProps3.xml><?xml version="1.0" encoding="utf-8"?>
-<ds:datastoreItem xmlns:ds="http://schemas.openxmlformats.org/officeDocument/2006/customXml" ds:itemID="{BBBF4FAA-2492-46B0-940F-24233D6142BD}">
+<ds:datastoreItem xmlns:ds="http://schemas.openxmlformats.org/officeDocument/2006/customXml" ds:itemID="{AD5EB7A9-5638-4BA6-9B19-454C49B1AC3F}">
   <ds:schemaRefs>
     <ds:schemaRef ds:uri="http://schemas.openxmlformats.org/officeDocument/2006/bibliography"/>
   </ds:schemaRefs>

</xml_diff>